<commit_message>
Finish init project's test cases + Edit Documents (Add Test cases and answer question in reflection)
</commit_message>
<xml_diff>
--- a/Documents/TDDReflection.docx
+++ b/Documents/TDDReflection.docx
@@ -444,6 +444,43 @@
         </w:rPr>
         <w:t>Is there any rules supporting to list the cases used for Unit Test?</w:t>
       </w:r>
+      <w:r>
+        <w:rPr>
+          <w:sz w:val="24"/>
+          <w:lang w:val="vi-VN"/>
+        </w:rPr>
+        <w:t xml:space="preserve"> </w:t>
+      </w:r>
+      <w:r>
+        <w:rPr>
+          <w:sz w:val="24"/>
+          <w:lang w:val="vi-VN"/>
+        </w:rPr>
+        <w:sym w:font="Wingdings" w:char="F0E0"/>
+      </w:r>
+      <w:r>
+        <w:rPr>
+          <w:sz w:val="24"/>
+          <w:lang w:val="vi-VN"/>
+        </w:rPr>
+        <w:t xml:space="preserve"> Based on experience</w:t>
+      </w:r>
+      <w:r>
+        <w:rPr>
+          <w:sz w:val="24"/>
+          <w:lang w:val="vi-VN"/>
+        </w:rPr>
+        <w:t>, and should define test cases with other p</w:t>
+      </w:r>
+      <w:bookmarkStart w:id="4" w:name="_GoBack"/>
+      <w:bookmarkEnd w:id="4"/>
+      <w:r>
+        <w:rPr>
+          <w:sz w:val="24"/>
+          <w:lang w:val="vi-VN"/>
+        </w:rPr>
+        <w:t>eople.</w:t>
+      </w:r>
     </w:p>
     <w:p>
       <w:pPr>
@@ -465,8 +502,34 @@
         </w:rPr>
         <w:t>How can we verify test cases we wrote are right (acceptable) or not?</w:t>
       </w:r>
-      <w:bookmarkStart w:id="4" w:name="_GoBack"/>
-      <w:bookmarkEnd w:id="4"/>
+      <w:r>
+        <w:rPr>
+          <w:sz w:val="24"/>
+          <w:lang w:val="vi-VN"/>
+        </w:rPr>
+        <w:t xml:space="preserve"> </w:t>
+      </w:r>
+      <w:r>
+        <w:rPr>
+          <w:sz w:val="24"/>
+          <w:lang w:val="vi-VN"/>
+        </w:rPr>
+        <w:sym w:font="Wingdings" w:char="F0E0"/>
+      </w:r>
+      <w:r>
+        <w:rPr>
+          <w:sz w:val="24"/>
+          <w:lang w:val="vi-VN"/>
+        </w:rPr>
+        <w:t xml:space="preserve"> By reviewing</w:t>
+      </w:r>
+      <w:r>
+        <w:rPr>
+          <w:sz w:val="24"/>
+          <w:lang w:val="vi-VN"/>
+        </w:rPr>
+        <w:t>, and experience.</w:t>
+      </w:r>
     </w:p>
     <w:p>
       <w:pPr>

</xml_diff>